<commit_message>
Added conclusions to chapters
</commit_message>
<xml_diff>
--- a/docs/note/references.docx
+++ b/docs/note/references.docx
@@ -635,7 +635,7 @@
       <w:r>
         <w:t xml:space="preserve">: </w:t>
       </w:r>
-      <w:hyperlink r:id="rId5" w:history="1">
+      <w:hyperlink r:id="rId6" w:history="1">
         <w:r>
           <w:rPr>
             <w:rStyle w:val="Hyperlink"/>
@@ -678,7 +678,7 @@
       <w:r>
         <w:t xml:space="preserve">: </w:t>
       </w:r>
-      <w:hyperlink r:id="rId6" w:history="1">
+      <w:hyperlink r:id="rId7" w:history="1">
         <w:r>
           <w:rPr>
             <w:rStyle w:val="Hyperlink"/>
@@ -779,7 +779,7 @@
       <w:r>
         <w:t xml:space="preserve">, URL </w:t>
       </w:r>
-      <w:hyperlink r:id="rId7" w:history="1">
+      <w:hyperlink r:id="rId8" w:history="1">
         <w:r>
           <w:rPr>
             <w:rStyle w:val="Hyperlink"/>
@@ -850,7 +850,7 @@
         <w:spacing w:after="0" w:line="360" w:lineRule="auto"/>
         <w:jc w:val="both"/>
       </w:pPr>
-      <w:hyperlink r:id="rId8" w:history="1">
+      <w:hyperlink r:id="rId9" w:history="1">
         <w:r>
           <w:rPr>
             <w:rStyle w:val="Hyperlink"/>
@@ -869,7 +869,7 @@
         <w:spacing w:after="0" w:line="360" w:lineRule="auto"/>
         <w:jc w:val="both"/>
       </w:pPr>
-      <w:hyperlink r:id="rId9" w:history="1">
+      <w:hyperlink r:id="rId10" w:history="1">
         <w:r>
           <w:rPr>
             <w:rStyle w:val="Hyperlink"/>
@@ -912,7 +912,7 @@
       <w:r>
         <w:t xml:space="preserve">: </w:t>
       </w:r>
-      <w:hyperlink r:id="rId10" w:history="1">
+      <w:hyperlink r:id="rId11" w:history="1">
         <w:r>
           <w:rPr>
             <w:rStyle w:val="Hyperlink"/>
@@ -1006,7 +1006,7 @@
       <w:r>
         <w:t xml:space="preserve">: </w:t>
       </w:r>
-      <w:hyperlink r:id="rId11" w:history="1">
+      <w:hyperlink r:id="rId12" w:history="1">
         <w:r>
           <w:rPr>
             <w:rStyle w:val="Hyperlink"/>
@@ -1123,7 +1123,7 @@
         <w:spacing w:after="0" w:line="360" w:lineRule="auto"/>
         <w:jc w:val="both"/>
       </w:pPr>
-      <w:hyperlink r:id="rId12" w:history="1">
+      <w:hyperlink r:id="rId13" w:history="1">
         <w:r>
           <w:rPr>
             <w:rStyle w:val="Hyperlink"/>
@@ -1142,7 +1142,7 @@
         <w:spacing w:after="0" w:line="360" w:lineRule="auto"/>
         <w:jc w:val="both"/>
       </w:pPr>
-      <w:hyperlink r:id="rId13" w:history="1">
+      <w:hyperlink r:id="rId14" w:history="1">
         <w:r>
           <w:rPr>
             <w:rStyle w:val="Hyperlink"/>
@@ -1240,7 +1240,7 @@
         <w:spacing w:after="0" w:line="360" w:lineRule="auto"/>
         <w:jc w:val="both"/>
       </w:pPr>
-      <w:hyperlink r:id="rId14" w:history="1">
+      <w:hyperlink r:id="rId15" w:history="1">
         <w:r>
           <w:rPr>
             <w:rStyle w:val="Hyperlink"/>
@@ -1424,27 +1424,13 @@
         </w:rPr>
         <w:t xml:space="preserve">, </w:t>
       </w:r>
-      <w:hyperlink r:id="rId15" w:history="1">
+      <w:hyperlink r:id="rId16" w:history="1">
         <w:r>
           <w:rPr>
             <w:rStyle w:val="Hyperlink"/>
             <w:lang w:val="en-US"/>
           </w:rPr>
-          <w:t>http://personals.ac.upc.edu/vmoya/docs/emuprog.</w:t>
-        </w:r>
-        <w:r>
-          <w:rPr>
-            <w:rStyle w:val="Hyperlink"/>
-            <w:lang w:val="en-US"/>
-          </w:rPr>
-          <w:t>p</w:t>
-        </w:r>
-        <w:r>
-          <w:rPr>
-            <w:rStyle w:val="Hyperlink"/>
-            <w:lang w:val="en-US"/>
-          </w:rPr>
-          <w:t>df</w:t>
+          <w:t>http://personals.ac.upc.edu/vmoya/docs/emuprog.pdf</w:t>
         </w:r>
       </w:hyperlink>
     </w:p>
@@ -1583,6 +1569,14 @@
         <w:rPr>
           <w:lang w:val="en-US"/>
         </w:rPr>
+      </w:pPr>
+    </w:p>
+    <w:p>
+      <w:pPr>
+        <w:pStyle w:val="ListParagraph"/>
+        <w:spacing w:after="0" w:line="360" w:lineRule="auto"/>
+        <w:ind w:left="1069"/>
+        <w:jc w:val="both"/>
       </w:pPr>
     </w:p>
     <w:sectPr>
@@ -2292,7 +2286,6 @@
   <w:style w:type="character" w:default="1" w:styleId="DefaultParagraphFont">
     <w:name w:val="Default Paragraph Font"/>
     <w:uiPriority w:val="1"/>
-    <w:semiHidden/>
     <w:unhideWhenUsed/>
   </w:style>
   <w:style w:type="table" w:default="1" w:styleId="TableNormal">
@@ -2624,4 +2617,16 @@
     </a:ext>
   </a:extLst>
 </a:theme>
+</file>
+
+<file path=customXml/item1.xml><?xml version="1.0" encoding="utf-8"?>
+<b:Sources xmlns:b="http://schemas.openxmlformats.org/officeDocument/2006/bibliography" xmlns="http://schemas.openxmlformats.org/officeDocument/2006/bibliography" SelectedStyle="\APASixthEditionOfficeOnline.xsl" StyleName="APA" Version="6"/>
+</file>
+
+<file path=customXml/itemProps1.xml><?xml version="1.0" encoding="utf-8"?>
+<ds:datastoreItem xmlns:ds="http://schemas.openxmlformats.org/officeDocument/2006/customXml" ds:itemID="{F7FD025E-1682-4D03-B8E6-23A02F192070}">
+  <ds:schemaRefs>
+    <ds:schemaRef ds:uri="http://schemas.openxmlformats.org/officeDocument/2006/bibliography"/>
+  </ds:schemaRefs>
+</ds:datastoreItem>
 </file>
</xml_diff>